<commit_message>
maybe the last commit
</commit_message>
<xml_diff>
--- a/ci_cd_iac.docx
+++ b/ci_cd_iac.docx
@@ -4603,6 +4603,8 @@
       </w:r>
       <w:r>
         <w:rPr>
+          <w:i/>
+          <w:iCs/>
           <w:lang w:val="en-US"/>
         </w:rPr>
         <w:t>Continuous Integration / Continuous Delivery, Deployment</w:t>
@@ -4620,7 +4622,15 @@
         <w:rPr>
           <w:lang w:val="en-US"/>
         </w:rPr>
-        <w:t xml:space="preserve"> – Infrastructure as Code</w:t>
+        <w:t xml:space="preserve"> – </w:t>
+      </w:r>
+      <w:r>
+        <w:rPr>
+          <w:i/>
+          <w:iCs/>
+          <w:lang w:val="en-US"/>
+        </w:rPr>
+        <w:t>Infrastructure as Code</w:t>
       </w:r>
       <w:r>
         <w:t xml:space="preserve"> (</w:t>
@@ -4652,6 +4662,8 @@
       </w:r>
       <w:r>
         <w:rPr>
+          <w:i/>
+          <w:iCs/>
           <w:lang w:val="en-US"/>
         </w:rPr>
         <w:t>Development and Operation</w:t>
@@ -4671,27 +4683,168 @@
         </w:rPr>
         <w:t xml:space="preserve">–  </w:t>
       </w:r>
-      <w:proofErr w:type="spellStart"/>
-      <w:r>
-        <w:t>Application</w:t>
-      </w:r>
-      <w:proofErr w:type="spellEnd"/>
-      <w:r>
+      <w:r>
+        <w:rPr>
+          <w:i/>
+          <w:iCs/>
+          <w:lang w:val="en-US"/>
+        </w:rPr>
+        <w:t>Application Programming Interface</w:t>
+      </w:r>
+      <w:r>
+        <w:rPr>
+          <w:lang w:val="en-US"/>
+        </w:rPr>
         <w:t xml:space="preserve"> </w:t>
       </w:r>
-      <w:proofErr w:type="spellStart"/>
-      <w:r>
-        <w:t>Programming</w:t>
-      </w:r>
-      <w:proofErr w:type="spellEnd"/>
-      <w:r>
+      <w:r>
+        <w:t>(прикладний програмний інтерфейс)</w:t>
+      </w:r>
+    </w:p>
+    <w:p>
+      <w:pPr>
+        <w:pStyle w:val="Default"/>
+        <w:ind w:firstLine="0"/>
+        <w:rPr>
+          <w:lang w:val="en-US"/>
+        </w:rPr>
+      </w:pPr>
+      <w:r>
+        <w:t>SLA</w:t>
+      </w:r>
+      <w:r>
+        <w:rPr>
+          <w:lang w:val="en-US"/>
+        </w:rPr>
+        <w:t xml:space="preserve"> – </w:t>
+      </w:r>
+      <w:r>
+        <w:rPr>
+          <w:i/>
+          <w:iCs/>
+          <w:lang w:val="en-US"/>
+        </w:rPr>
+        <w:t>Service Level Agreement</w:t>
+      </w:r>
+      <w:r>
+        <w:rPr>
+          <w:lang w:val="en-US"/>
+        </w:rPr>
         <w:t xml:space="preserve"> </w:t>
       </w:r>
-      <w:proofErr w:type="spellStart"/>
-      <w:r>
-        <w:t>Interface</w:t>
-      </w:r>
-      <w:proofErr w:type="spellEnd"/>
+      <w:r>
+        <w:t>(угода про рівень послу</w:t>
+      </w:r>
+      <w:r>
+        <w:t>г</w:t>
+      </w:r>
+      <w:r>
+        <w:rPr>
+          <w:lang w:val="en-US"/>
+        </w:rPr>
+        <w:t>)</w:t>
+      </w:r>
+    </w:p>
+    <w:p>
+      <w:pPr>
+        <w:pStyle w:val="Default"/>
+        <w:ind w:firstLine="0"/>
+      </w:pPr>
+      <w:r>
+        <w:t xml:space="preserve">HCL </w:t>
+      </w:r>
+      <w:r>
+        <w:rPr>
+          <w:lang w:val="en-US"/>
+        </w:rPr>
+        <w:t xml:space="preserve">– </w:t>
+      </w:r>
+      <w:r>
+        <w:rPr>
+          <w:i/>
+          <w:iCs/>
+          <w:lang w:val="en-US"/>
+        </w:rPr>
+        <w:t>HashiCorp Configuration Language</w:t>
+      </w:r>
+    </w:p>
+    <w:p>
+      <w:pPr>
+        <w:pStyle w:val="Default"/>
+        <w:ind w:firstLine="0"/>
+        <w:rPr>
+          <w:lang w:val="en-US"/>
+        </w:rPr>
+      </w:pPr>
+      <w:r>
+        <w:t>AWS</w:t>
+      </w:r>
+      <w:r>
+        <w:rPr>
+          <w:lang w:val="en-US"/>
+        </w:rPr>
+        <w:t xml:space="preserve"> – </w:t>
+      </w:r>
+      <w:r>
+        <w:rPr>
+          <w:i/>
+          <w:iCs/>
+          <w:lang w:val="en-US"/>
+        </w:rPr>
+        <w:t>Amazon Web Services</w:t>
+      </w:r>
+    </w:p>
+    <w:p>
+      <w:pPr>
+        <w:pStyle w:val="Default"/>
+        <w:ind w:firstLine="0"/>
+      </w:pPr>
+      <w:r>
+        <w:t xml:space="preserve">RDS – </w:t>
+      </w:r>
+      <w:r>
+        <w:rPr>
+          <w:i/>
+          <w:iCs/>
+          <w:lang w:val="en-US"/>
+        </w:rPr>
+        <w:t>Relational Database Service</w:t>
+      </w:r>
+    </w:p>
+    <w:p>
+      <w:pPr>
+        <w:pStyle w:val="Default"/>
+        <w:ind w:firstLine="0"/>
+      </w:pPr>
+      <w:r>
+        <w:t xml:space="preserve">GCP – </w:t>
+      </w:r>
+      <w:r>
+        <w:rPr>
+          <w:i/>
+          <w:iCs/>
+          <w:lang w:val="en-US"/>
+        </w:rPr>
+        <w:t>Google Cloud Platform</w:t>
+      </w:r>
+    </w:p>
+    <w:p>
+      <w:pPr>
+        <w:pStyle w:val="Default"/>
+        <w:ind w:firstLine="0"/>
+        <w:rPr>
+          <w:lang w:val="en-US"/>
+        </w:rPr>
+      </w:pPr>
+      <w:r>
+        <w:t>SSL</w:t>
+      </w:r>
+      <w:r>
+        <w:rPr>
+          <w:lang w:val="en-US"/>
+        </w:rPr>
+        <w:t xml:space="preserve"> –</w:t>
+      </w:r>
       <w:r>
         <w:rPr>
           <w:lang w:val="en-US"/>
@@ -4699,16 +4852,24 @@
         <w:t xml:space="preserve"> </w:t>
       </w:r>
       <w:r>
-        <w:t>(прикладний програмний інтерфейс)</w:t>
+        <w:rPr>
+          <w:i/>
+          <w:iCs/>
+          <w:lang w:val="en-US"/>
+        </w:rPr>
+        <w:t>Secure Sockets Layer</w:t>
       </w:r>
     </w:p>
     <w:p>
       <w:pPr>
         <w:pStyle w:val="Default"/>
         <w:ind w:firstLine="0"/>
-      </w:pPr>
-      <w:r>
-        <w:t>SLA</w:t>
+        <w:rPr>
+          <w:lang w:val="en-US"/>
+        </w:rPr>
+      </w:pPr>
+      <w:r>
+        <w:t>DNS</w:t>
       </w:r>
       <w:r>
         <w:rPr>
@@ -4716,231 +4877,10 @@
         </w:rPr>
         <w:t xml:space="preserve"> – </w:t>
       </w:r>
-      <w:proofErr w:type="spellStart"/>
-      <w:r>
-        <w:t>Service</w:t>
-      </w:r>
-      <w:proofErr w:type="spellEnd"/>
-      <w:r>
-        <w:t xml:space="preserve"> </w:t>
-      </w:r>
-      <w:proofErr w:type="spellStart"/>
-      <w:r>
-        <w:t>Level</w:t>
-      </w:r>
-      <w:proofErr w:type="spellEnd"/>
-      <w:r>
-        <w:t xml:space="preserve"> </w:t>
-      </w:r>
-      <w:proofErr w:type="spellStart"/>
-      <w:r>
-        <w:t>Agreement</w:t>
-      </w:r>
-      <w:proofErr w:type="spellEnd"/>
-      <w:r>
-        <w:rPr>
-          <w:lang w:val="en-US"/>
-        </w:rPr>
-        <w:t xml:space="preserve"> </w:t>
-      </w:r>
-      <w:r>
-        <w:t>(угода про рівень послу</w:t>
-      </w:r>
-    </w:p>
-    <w:p>
-      <w:pPr>
-        <w:pStyle w:val="Default"/>
-        <w:ind w:firstLine="0"/>
-      </w:pPr>
-      <w:r>
-        <w:t xml:space="preserve">HCL </w:t>
-      </w:r>
-      <w:r>
-        <w:rPr>
-          <w:lang w:val="en-US"/>
-        </w:rPr>
-        <w:t xml:space="preserve">– </w:t>
-      </w:r>
-      <w:r>
-        <w:t xml:space="preserve">HashiCorp </w:t>
-      </w:r>
-      <w:proofErr w:type="spellStart"/>
-      <w:r>
-        <w:t>Configuration</w:t>
-      </w:r>
-      <w:proofErr w:type="spellEnd"/>
-      <w:r>
-        <w:t xml:space="preserve"> </w:t>
-      </w:r>
-      <w:proofErr w:type="spellStart"/>
-      <w:r>
-        <w:t>Language</w:t>
-      </w:r>
-      <w:proofErr w:type="spellEnd"/>
-    </w:p>
-    <w:p>
-      <w:pPr>
-        <w:pStyle w:val="Default"/>
-        <w:ind w:firstLine="0"/>
-        <w:rPr>
-          <w:lang w:val="en-US"/>
-        </w:rPr>
-      </w:pPr>
-      <w:r>
-        <w:t>AWS</w:t>
-      </w:r>
-      <w:r>
-        <w:rPr>
-          <w:lang w:val="en-US"/>
-        </w:rPr>
-        <w:t xml:space="preserve"> – </w:t>
-      </w:r>
-      <w:proofErr w:type="spellStart"/>
-      <w:r>
-        <w:t>Amazon</w:t>
-      </w:r>
-      <w:proofErr w:type="spellEnd"/>
-      <w:r>
-        <w:t xml:space="preserve"> </w:t>
-      </w:r>
-      <w:proofErr w:type="spellStart"/>
-      <w:r>
-        <w:t>Web</w:t>
-      </w:r>
-      <w:proofErr w:type="spellEnd"/>
-      <w:r>
-        <w:t xml:space="preserve"> </w:t>
-      </w:r>
-      <w:proofErr w:type="spellStart"/>
-      <w:r>
-        <w:t>Services</w:t>
-      </w:r>
-      <w:proofErr w:type="spellEnd"/>
-    </w:p>
-    <w:p>
-      <w:pPr>
-        <w:pStyle w:val="Default"/>
-        <w:ind w:firstLine="0"/>
-      </w:pPr>
-      <w:r>
-        <w:t xml:space="preserve">RDS – </w:t>
-      </w:r>
-      <w:proofErr w:type="spellStart"/>
-      <w:r>
-        <w:t>Relational</w:t>
-      </w:r>
-      <w:proofErr w:type="spellEnd"/>
-      <w:r>
-        <w:t xml:space="preserve"> </w:t>
-      </w:r>
-      <w:proofErr w:type="spellStart"/>
-      <w:r>
-        <w:t>Database</w:t>
-      </w:r>
-      <w:proofErr w:type="spellEnd"/>
-      <w:r>
-        <w:t xml:space="preserve"> </w:t>
-      </w:r>
-      <w:proofErr w:type="spellStart"/>
-      <w:r>
-        <w:t>Service</w:t>
-      </w:r>
-      <w:proofErr w:type="spellEnd"/>
-    </w:p>
-    <w:p>
-      <w:pPr>
-        <w:pStyle w:val="Default"/>
-        <w:ind w:firstLine="0"/>
-      </w:pPr>
-      <w:r>
-        <w:t xml:space="preserve">GCP – </w:t>
-      </w:r>
-      <w:proofErr w:type="spellStart"/>
-      <w:r>
-        <w:t>Google</w:t>
-      </w:r>
-      <w:proofErr w:type="spellEnd"/>
-      <w:r>
-        <w:t xml:space="preserve"> </w:t>
-      </w:r>
-      <w:proofErr w:type="spellStart"/>
-      <w:r>
-        <w:t>Cloud</w:t>
-      </w:r>
-      <w:proofErr w:type="spellEnd"/>
-      <w:r>
-        <w:t xml:space="preserve"> </w:t>
-      </w:r>
-      <w:proofErr w:type="spellStart"/>
-      <w:r>
-        <w:t>Platform</w:t>
-      </w:r>
-      <w:proofErr w:type="spellEnd"/>
-    </w:p>
-    <w:p>
-      <w:pPr>
-        <w:pStyle w:val="Default"/>
-        <w:ind w:firstLine="0"/>
-        <w:rPr>
-          <w:lang w:val="en-US"/>
-        </w:rPr>
-      </w:pPr>
-      <w:r>
-        <w:t>SSL</w:t>
-      </w:r>
-      <w:r>
-        <w:rPr>
-          <w:lang w:val="en-US"/>
-        </w:rPr>
-        <w:t xml:space="preserve"> –</w:t>
-      </w:r>
-      <w:r>
-        <w:rPr>
-          <w:lang w:val="en-US"/>
-        </w:rPr>
-        <w:t xml:space="preserve"> </w:t>
-      </w:r>
-      <w:proofErr w:type="spellStart"/>
-      <w:r>
-        <w:t>Secure</w:t>
-      </w:r>
-      <w:proofErr w:type="spellEnd"/>
-      <w:r>
-        <w:t xml:space="preserve"> </w:t>
-      </w:r>
-      <w:proofErr w:type="spellStart"/>
-      <w:r>
-        <w:t>Sockets</w:t>
-      </w:r>
-      <w:proofErr w:type="spellEnd"/>
-      <w:r>
-        <w:t xml:space="preserve"> </w:t>
-      </w:r>
-      <w:proofErr w:type="spellStart"/>
-      <w:r>
-        <w:t>Layer</w:t>
-      </w:r>
-      <w:proofErr w:type="spellEnd"/>
-    </w:p>
-    <w:p>
-      <w:pPr>
-        <w:pStyle w:val="Default"/>
-        <w:ind w:firstLine="0"/>
-        <w:rPr>
-          <w:lang w:val="en-US"/>
-        </w:rPr>
-      </w:pPr>
-      <w:r>
-        <w:t>DNS</w:t>
-      </w:r>
-      <w:r>
-        <w:rPr>
-          <w:lang w:val="en-US"/>
-        </w:rPr>
-        <w:t xml:space="preserve"> – </w:t>
-      </w:r>
-      <w:r>
-        <w:rPr>
+      <w:r>
+        <w:rPr>
+          <w:i/>
+          <w:iCs/>
           <w:lang w:val="en-US"/>
         </w:rPr>
         <w:t>Domain Name System</w:t>
@@ -4975,7 +4915,15 @@
         <w:rPr>
           <w:lang w:val="en-US"/>
         </w:rPr>
-        <w:t xml:space="preserve"> Secure Shell</w:t>
+        <w:t xml:space="preserve"> </w:t>
+      </w:r>
+      <w:r>
+        <w:rPr>
+          <w:i/>
+          <w:iCs/>
+          <w:lang w:val="en-US"/>
+        </w:rPr>
+        <w:t>Secure Shell</w:t>
       </w:r>
     </w:p>
     <w:p>
@@ -5421,6 +5369,28 @@
         <w:spacing w:line="360" w:lineRule="auto"/>
         <w:ind w:left="0" w:firstLine="851"/>
         <w:rPr>
+          <w:szCs w:val="28"/>
+          <w:lang w:val="uk-UA"/>
+        </w:rPr>
+      </w:pPr>
+    </w:p>
+    <w:p>
+      <w:pPr>
+        <w:pStyle w:val="a5"/>
+        <w:spacing w:line="360" w:lineRule="auto"/>
+        <w:ind w:left="0" w:firstLine="851"/>
+        <w:rPr>
+          <w:szCs w:val="28"/>
+          <w:lang w:val="uk-UA"/>
+        </w:rPr>
+      </w:pPr>
+    </w:p>
+    <w:p>
+      <w:pPr>
+        <w:pStyle w:val="a5"/>
+        <w:spacing w:line="360" w:lineRule="auto"/>
+        <w:ind w:left="0" w:firstLine="851"/>
+        <w:rPr>
           <w:b/>
           <w:szCs w:val="28"/>
           <w:lang w:val="uk-UA"/>
@@ -5432,7 +5402,16 @@
           <w:szCs w:val="28"/>
           <w:lang w:val="uk-UA"/>
         </w:rPr>
+        <w:lastRenderedPageBreak/>
         <w:t>Практична цінність результатів роботи</w:t>
+      </w:r>
+      <w:r>
+        <w:rPr>
+          <w:b/>
+          <w:szCs w:val="28"/>
+          <w:lang w:val="uk-UA"/>
+        </w:rPr>
+        <w:t>.</w:t>
       </w:r>
     </w:p>
     <w:p>
@@ -5441,31 +5420,134 @@
         <w:spacing w:line="360" w:lineRule="auto"/>
         <w:ind w:left="0" w:firstLine="851"/>
         <w:rPr>
-          <w:szCs w:val="28"/>
-          <w:lang w:val="uk-UA"/>
-        </w:rPr>
-      </w:pPr>
-      <w:r>
-        <w:rPr>
           <w:b/>
           <w:szCs w:val="28"/>
           <w:lang w:val="uk-UA"/>
         </w:rPr>
-        <w:t>Апробація результатів конкурсної роботи</w:t>
-      </w:r>
-      <w:r>
-        <w:rPr>
-          <w:szCs w:val="28"/>
-          <w:lang w:val="uk-UA"/>
-        </w:rPr>
+      </w:pPr>
+    </w:p>
+    <w:p>
+      <w:pPr>
+        <w:pStyle w:val="Default"/>
+      </w:pPr>
+      <w:r>
+        <w:t xml:space="preserve">Впровадження CI/CD процесів під час розгортання інфраструктури на основі IaC </w:t>
+      </w:r>
+      <w:r>
+        <w:t>полягає у</w:t>
+      </w:r>
+      <w:r>
+        <w:t xml:space="preserve"> наступн</w:t>
+      </w:r>
+      <w:r>
+        <w:t>их</w:t>
+      </w:r>
+      <w:r>
+        <w:t xml:space="preserve"> переваг</w:t>
+      </w:r>
+      <w:r>
+        <w:t>ах</w:t>
+      </w:r>
+      <w:r>
+        <w:t>:</w:t>
+      </w:r>
+    </w:p>
+    <w:p>
+      <w:pPr>
+        <w:pStyle w:val="Default"/>
+      </w:pPr>
+      <w:r>
+        <w:t>1. Скорочення часу на розгортання та оновлення інфраструктури, підвищення швидкості доставки змін.</w:t>
+      </w:r>
+    </w:p>
+    <w:p>
+      <w:pPr>
+        <w:pStyle w:val="Default"/>
+      </w:pPr>
+      <w:r>
+        <w:t>2. Підвищення стабільності та надійності інфраструктури за рахунок автоматизованого тестування змін.</w:t>
+      </w:r>
+    </w:p>
+    <w:p>
+      <w:pPr>
+        <w:pStyle w:val="Default"/>
+      </w:pPr>
+      <w:r>
+        <w:t>3. Зниження ризиків помилок при ручному розгортанні за рахунок автоматизації процесів.</w:t>
+      </w:r>
+    </w:p>
+    <w:p>
+      <w:pPr>
+        <w:pStyle w:val="Default"/>
+      </w:pPr>
+      <w:r>
+        <w:t>4. Покращення відслідковування змін та можливість повернення до попередніх конфігурацій.</w:t>
+      </w:r>
+    </w:p>
+    <w:p>
+      <w:pPr>
+        <w:pStyle w:val="Default"/>
+      </w:pPr>
+      <w:r>
+        <w:t>5. Узгодженість конфігурацій в різних середовищах (</w:t>
+      </w:r>
+      <w:r>
+        <w:rPr>
+          <w:i/>
+          <w:iCs/>
+          <w:lang w:val="en-US"/>
+        </w:rPr>
+        <w:t>dev, staging, prod</w:t>
+      </w:r>
+      <w:r>
+        <w:t>).</w:t>
+      </w:r>
+    </w:p>
+    <w:p>
+      <w:pPr>
+        <w:pStyle w:val="Default"/>
+      </w:pPr>
+      <w:r>
+        <w:t xml:space="preserve">6. Спрощення процесу управління гібридними та </w:t>
+      </w:r>
+      <w:proofErr w:type="spellStart"/>
+      <w:r>
+        <w:t>мультихмарними</w:t>
+      </w:r>
+      <w:proofErr w:type="spellEnd"/>
+      <w:r>
+        <w:t xml:space="preserve"> </w:t>
+      </w:r>
+      <w:proofErr w:type="spellStart"/>
+      <w:r>
+        <w:t>інфраструктурами</w:t>
+      </w:r>
+      <w:proofErr w:type="spellEnd"/>
+      <w:r>
         <w:t>.</w:t>
       </w:r>
-      <w:r>
-        <w:rPr>
-          <w:szCs w:val="28"/>
-          <w:lang w:val="uk-UA"/>
-        </w:rPr>
-        <w:t xml:space="preserve"> </w:t>
+    </w:p>
+    <w:p>
+      <w:pPr>
+        <w:pStyle w:val="Default"/>
+      </w:pPr>
+      <w:r>
+        <w:t>7. Підвищення ефективності командної роботи та співпраці над інфраструктурним кодом.</w:t>
+      </w:r>
+    </w:p>
+    <w:p>
+      <w:pPr>
+        <w:spacing w:after="160" w:line="259" w:lineRule="auto"/>
+        <w:rPr>
+          <w:rFonts w:ascii="Times New Roman" w:eastAsiaTheme="minorHAnsi" w:hAnsi="Times New Roman"/>
+          <w:bCs/>
+          <w:kern w:val="2"/>
+          <w:sz w:val="28"/>
+          <w14:ligatures w14:val="standardContextual"/>
+        </w:rPr>
+      </w:pPr>
+      <w:r>
+        <w:br w:type="page"/>
       </w:r>
     </w:p>
     <w:p>
@@ -10709,16 +10791,34 @@
       <w:r>
         <w:t xml:space="preserve"> для повторного використання. Вони дозволяють інкапсулювати групу ресурсів та їхні залежності в єдиний пакет коду. Модулі можуть бути локальними або дистанційними. </w:t>
       </w:r>
-      <w:hyperlink r:id="rId16" w:history="1">
-        <w:r>
-          <w:rPr>
-            <w:rStyle w:val="aa"/>
-            <w:color w:val="auto"/>
-            <w:u w:val="none"/>
-          </w:rPr>
-          <w:t>Модуль</w:t>
-        </w:r>
-      </w:hyperlink>
+      <w:r>
+        <w:fldChar w:fldCharType="begin"/>
+      </w:r>
+      <w:r>
+        <w:instrText xml:space="preserve"> HYPERLINK "https://developer.</w:instrText>
+      </w:r>
+      <w:r>
+        <w:instrText xml:space="preserve">hashicorp.com/terraform/language/modules" </w:instrText>
+      </w:r>
+      <w:r>
+        <w:fldChar w:fldCharType="separate"/>
+      </w:r>
+      <w:r>
+        <w:rPr>
+          <w:rStyle w:val="aa"/>
+          <w:color w:val="auto"/>
+          <w:u w:val="none"/>
+        </w:rPr>
+        <w:t>Модуль</w:t>
+      </w:r>
+      <w:r>
+        <w:rPr>
+          <w:rStyle w:val="aa"/>
+          <w:color w:val="auto"/>
+          <w:u w:val="none"/>
+        </w:rPr>
+        <w:fldChar w:fldCharType="end"/>
+      </w:r>
       <w:r>
         <w:t xml:space="preserve"> - це набір файлів </w:t>
       </w:r>
@@ -11096,7 +11196,7 @@
                     </pic:cNvPicPr>
                   </pic:nvPicPr>
                   <pic:blipFill rotWithShape="1">
-                    <a:blip r:embed="rId17">
+                    <a:blip r:embed="rId16">
                       <a:extLst>
                         <a:ext uri="{28A0092B-C50C-407E-A947-70E740481C1C}">
                           <a14:useLocalDpi xmlns:a14="http://schemas.microsoft.com/office/drawing/2010/main" val="0"/>
@@ -11206,7 +11306,7 @@
                     </pic:cNvPicPr>
                   </pic:nvPicPr>
                   <pic:blipFill>
-                    <a:blip r:embed="rId18">
+                    <a:blip r:embed="rId17">
                       <a:extLst>
                         <a:ext uri="{28A0092B-C50C-407E-A947-70E740481C1C}">
                           <a14:useLocalDpi xmlns:a14="http://schemas.microsoft.com/office/drawing/2010/main" val="0"/>
@@ -11558,7 +11658,7 @@
                     </pic:cNvPicPr>
                   </pic:nvPicPr>
                   <pic:blipFill>
-                    <a:blip r:embed="rId19" cstate="print">
+                    <a:blip r:embed="rId18" cstate="print">
                       <a:extLst>
                         <a:ext uri="{28A0092B-C50C-407E-A947-70E740481C1C}">
                           <a14:useLocalDpi xmlns:a14="http://schemas.microsoft.com/office/drawing/2010/main" val="0"/>
@@ -11890,7 +11990,7 @@
       <w:r>
         <w:t xml:space="preserve"> портал з готовими конфігураціями </w:t>
       </w:r>
-      <w:hyperlink r:id="rId20" w:history="1">
+      <w:hyperlink r:id="rId19" w:history="1">
         <w:r>
           <w:rPr>
             <w:rStyle w:val="aa"/>
@@ -11931,7 +12031,7 @@
       <w:r>
         <w:t xml:space="preserve">рафічна оболонка </w:t>
       </w:r>
-      <w:hyperlink r:id="rId21" w:history="1">
+      <w:hyperlink r:id="rId20" w:history="1">
         <w:r>
           <w:rPr>
             <w:rStyle w:val="aa"/>
@@ -14155,7 +14255,7 @@
         </w:rPr>
         <w:t xml:space="preserve"> remote add origin </w:t>
       </w:r>
-      <w:hyperlink r:id="rId22" w:history="1">
+      <w:hyperlink r:id="rId21" w:history="1">
         <w:r>
           <w:rPr>
             <w:i/>
@@ -14706,7 +14806,7 @@
                     <pic:cNvPicPr/>
                   </pic:nvPicPr>
                   <pic:blipFill>
-                    <a:blip r:embed="rId23">
+                    <a:blip r:embed="rId22">
                       <a:extLst>
                         <a:ext uri="{28A0092B-C50C-407E-A947-70E740481C1C}">
                           <a14:useLocalDpi xmlns:a14="http://schemas.microsoft.com/office/drawing/2010/main" val="0"/>
@@ -14766,7 +14866,7 @@
                     <pic:cNvPicPr/>
                   </pic:nvPicPr>
                   <pic:blipFill>
-                    <a:blip r:embed="rId24">
+                    <a:blip r:embed="rId23">
                       <a:extLst>
                         <a:ext uri="{28A0092B-C50C-407E-A947-70E740481C1C}">
                           <a14:useLocalDpi xmlns:a14="http://schemas.microsoft.com/office/drawing/2010/main" val="0"/>
@@ -15525,7 +15625,7 @@
                     <pic:cNvPicPr/>
                   </pic:nvPicPr>
                   <pic:blipFill>
-                    <a:blip r:embed="rId25">
+                    <a:blip r:embed="rId24">
                       <a:extLst>
                         <a:ext uri="{28A0092B-C50C-407E-A947-70E740481C1C}">
                           <a14:useLocalDpi xmlns:a14="http://schemas.microsoft.com/office/drawing/2010/main" val="0"/>
@@ -16070,7 +16170,7 @@
                     <pic:cNvPicPr/>
                   </pic:nvPicPr>
                   <pic:blipFill>
-                    <a:blip r:embed="rId26">
+                    <a:blip r:embed="rId25">
                       <a:extLst>
                         <a:ext uri="{28A0092B-C50C-407E-A947-70E740481C1C}">
                           <a14:useLocalDpi xmlns:a14="http://schemas.microsoft.com/office/drawing/2010/main" val="0"/>
@@ -16631,7 +16731,7 @@
                     <pic:cNvPicPr/>
                   </pic:nvPicPr>
                   <pic:blipFill>
-                    <a:blip r:embed="rId27">
+                    <a:blip r:embed="rId26">
                       <a:extLst>
                         <a:ext uri="{28A0092B-C50C-407E-A947-70E740481C1C}">
                           <a14:useLocalDpi xmlns:a14="http://schemas.microsoft.com/office/drawing/2010/main" val="0"/>
@@ -16794,7 +16894,7 @@
                     <pic:cNvPicPr/>
                   </pic:nvPicPr>
                   <pic:blipFill>
-                    <a:blip r:embed="rId28">
+                    <a:blip r:embed="rId27">
                       <a:extLst>
                         <a:ext uri="{28A0092B-C50C-407E-A947-70E740481C1C}">
                           <a14:useLocalDpi xmlns:a14="http://schemas.microsoft.com/office/drawing/2010/main" val="0"/>
@@ -16926,7 +17026,7 @@
                     <pic:cNvPicPr/>
                   </pic:nvPicPr>
                   <pic:blipFill>
-                    <a:blip r:embed="rId29">
+                    <a:blip r:embed="rId28">
                       <a:extLst>
                         <a:ext uri="{28A0092B-C50C-407E-A947-70E740481C1C}">
                           <a14:useLocalDpi xmlns:a14="http://schemas.microsoft.com/office/drawing/2010/main" val="0"/>
@@ -17114,7 +17214,7 @@
                     <pic:cNvPicPr/>
                   </pic:nvPicPr>
                   <pic:blipFill>
-                    <a:blip r:embed="rId30">
+                    <a:blip r:embed="rId29">
                       <a:extLst>
                         <a:ext uri="{28A0092B-C50C-407E-A947-70E740481C1C}">
                           <a14:useLocalDpi xmlns:a14="http://schemas.microsoft.com/office/drawing/2010/main" val="0"/>
@@ -17215,7 +17315,7 @@
                     <pic:cNvPicPr/>
                   </pic:nvPicPr>
                   <pic:blipFill>
-                    <a:blip r:embed="rId31">
+                    <a:blip r:embed="rId30">
                       <a:extLst>
                         <a:ext uri="{28A0092B-C50C-407E-A947-70E740481C1C}">
                           <a14:useLocalDpi xmlns:a14="http://schemas.microsoft.com/office/drawing/2010/main" val="0"/>
@@ -17291,6 +17391,301 @@
             <wp:effectExtent l="0" t="0" r="6350" b="635"/>
             <wp:wrapTopAndBottom/>
             <wp:docPr id="19" name="Рисунок 19"/>
+            <wp:cNvGraphicFramePr>
+              <a:graphicFrameLocks xmlns:a="http://schemas.openxmlformats.org/drawingml/2006/main" noChangeAspect="1"/>
+            </wp:cNvGraphicFramePr>
+            <a:graphic xmlns:a="http://schemas.openxmlformats.org/drawingml/2006/main">
+              <a:graphicData uri="http://schemas.openxmlformats.org/drawingml/2006/picture">
+                <pic:pic xmlns:pic="http://schemas.openxmlformats.org/drawingml/2006/picture">
+                  <pic:nvPicPr>
+                    <pic:cNvPr id="1" name=""/>
+                    <pic:cNvPicPr/>
+                  </pic:nvPicPr>
+                  <pic:blipFill>
+                    <a:blip r:embed="rId31">
+                      <a:extLst>
+                        <a:ext uri="{28A0092B-C50C-407E-A947-70E740481C1C}">
+                          <a14:useLocalDpi xmlns:a14="http://schemas.microsoft.com/office/drawing/2010/main" val="0"/>
+                        </a:ext>
+                      </a:extLst>
+                    </a:blip>
+                    <a:stretch>
+                      <a:fillRect/>
+                    </a:stretch>
+                  </pic:blipFill>
+                  <pic:spPr>
+                    <a:xfrm>
+                      <a:off x="0" y="0"/>
+                      <a:ext cx="4184822" cy="856735"/>
+                    </a:xfrm>
+                    <a:prstGeom prst="rect">
+                      <a:avLst/>
+                    </a:prstGeom>
+                  </pic:spPr>
+                </pic:pic>
+              </a:graphicData>
+            </a:graphic>
+          </wp:anchor>
+        </w:drawing>
+      </w:r>
+      <w:r>
+        <w:t>Інтегруйте виконання </w:t>
+      </w:r>
+      <w:r>
+        <w:rPr>
+          <w:i/>
+          <w:iCs/>
+          <w:lang w:val="en-US"/>
+        </w:rPr>
+        <w:t>Terraform</w:t>
+      </w:r>
+      <w:r>
+        <w:t>-</w:t>
+      </w:r>
+      <w:r>
+        <w:rPr>
+          <w:i/>
+          <w:iCs/>
+          <w:lang w:val="en-US"/>
+        </w:rPr>
+        <w:t>compliance</w:t>
+      </w:r>
+      <w:r>
+        <w:t> в CI/CD конвеєрі:</w:t>
+      </w:r>
+    </w:p>
+    <w:p>
+      <w:pPr>
+        <w:pStyle w:val="Default"/>
+        <w:jc w:val="center"/>
+      </w:pPr>
+      <w:r>
+        <w:t xml:space="preserve">Рис.3.2.5.6 </w:t>
+      </w:r>
+      <w:r>
+        <w:t>і</w:t>
+      </w:r>
+      <w:r>
+        <w:t>нтегру</w:t>
+      </w:r>
+      <w:r>
+        <w:t>вання</w:t>
+      </w:r>
+      <w:r>
+        <w:t xml:space="preserve"> виконання </w:t>
+      </w:r>
+      <w:r>
+        <w:rPr>
+          <w:i/>
+          <w:iCs/>
+          <w:lang w:val="en-US"/>
+        </w:rPr>
+        <w:t>Terraform</w:t>
+      </w:r>
+      <w:r>
+        <w:t>-</w:t>
+      </w:r>
+      <w:r>
+        <w:rPr>
+          <w:i/>
+          <w:iCs/>
+          <w:lang w:val="en-US"/>
+        </w:rPr>
+        <w:t>compliance</w:t>
+      </w:r>
+      <w:r>
+        <w:t> в CI/CD конвеєрі</w:t>
+      </w:r>
+    </w:p>
+    <w:p>
+      <w:pPr>
+        <w:pStyle w:val="Default"/>
+      </w:pPr>
+      <w:r>
+        <w:t xml:space="preserve">Ці приклади демонструють, як інтегрувати різні види тестування IaC коду в CI/CD процеси. Послідовність дій може включати: статичний аналіз → юніт-тести → застосування </w:t>
+      </w:r>
+      <w:r>
+        <w:rPr>
+          <w:i/>
+          <w:iCs/>
+          <w:lang w:val="en-US"/>
+        </w:rPr>
+        <w:t>Terraform</w:t>
+      </w:r>
+      <w:r>
+        <w:t xml:space="preserve"> змін → інтеграційні тести → тести відповідності політикам. Така практика забезпечує якість, надійність та безпеку IaC коду перед розгортанням у продуктивне середовище.</w:t>
+      </w:r>
+    </w:p>
+    <w:p>
+      <w:pPr>
+        <w:pStyle w:val="Default"/>
+      </w:pPr>
+    </w:p>
+    <w:p>
+      <w:pPr>
+        <w:pStyle w:val="2"/>
+      </w:pPr>
+      <w:bookmarkStart w:id="26" w:name="_Toc164698722"/>
+      <w:r>
+        <w:t xml:space="preserve">3.2.6 </w:t>
+      </w:r>
+      <w:r>
+        <w:t>Артефакти конфігурацій</w:t>
+      </w:r>
+      <w:bookmarkEnd w:id="26"/>
+    </w:p>
+    <w:p>
+      <w:pPr>
+        <w:pStyle w:val="Default"/>
+      </w:pPr>
+      <w:r>
+        <w:t xml:space="preserve">   </w:t>
+      </w:r>
+    </w:p>
+    <w:p>
+      <w:pPr>
+        <w:pStyle w:val="Default"/>
+        <w:rPr>
+          <w:lang w:eastAsia="uk-UA"/>
+        </w:rPr>
+      </w:pPr>
+      <w:r>
+        <w:rPr>
+          <w:lang w:eastAsia="uk-UA"/>
+        </w:rPr>
+        <w:t>Р</w:t>
+      </w:r>
+      <w:r>
+        <w:rPr>
+          <w:lang w:eastAsia="uk-UA"/>
+        </w:rPr>
+        <w:t xml:space="preserve">озглянемо питання артефактів конфігурацій в CI/CD процесах з IaC інструментами, такими як </w:t>
+      </w:r>
+      <w:r>
+        <w:rPr>
+          <w:i/>
+          <w:iCs/>
+          <w:lang w:val="en-US" w:eastAsia="uk-UA"/>
+        </w:rPr>
+        <w:t>Terraform</w:t>
+      </w:r>
+      <w:r>
+        <w:rPr>
+          <w:lang w:eastAsia="uk-UA"/>
+        </w:rPr>
+        <w:t>.</w:t>
+      </w:r>
+    </w:p>
+    <w:p>
+      <w:pPr>
+        <w:pStyle w:val="Default"/>
+      </w:pPr>
+      <w:r>
+        <w:t xml:space="preserve">1) </w:t>
+      </w:r>
+      <w:r>
+        <w:t>Збереження та передача збірок конфігурацій між етапами конвеєра:</w:t>
+      </w:r>
+      <w:r>
+        <w:t xml:space="preserve"> </w:t>
+      </w:r>
+      <w:r>
+        <w:rPr>
+          <w:lang w:eastAsia="uk-UA"/>
+        </w:rPr>
+        <w:t>в</w:t>
+      </w:r>
+      <w:r>
+        <w:rPr>
+          <w:lang w:eastAsia="uk-UA"/>
+        </w:rPr>
+        <w:t xml:space="preserve"> CI/CD процесах часто потрібно передавати артефакти (наприклад, конфігураційні файли, стан </w:t>
+      </w:r>
+      <w:r>
+        <w:rPr>
+          <w:i/>
+          <w:iCs/>
+          <w:lang w:val="en-US" w:eastAsia="uk-UA"/>
+        </w:rPr>
+        <w:t>Terraform</w:t>
+      </w:r>
+      <w:r>
+        <w:rPr>
+          <w:lang w:eastAsia="uk-UA"/>
+        </w:rPr>
+        <w:t>) між різними етапами конвеєра.</w:t>
+      </w:r>
+      <w:r>
+        <w:t xml:space="preserve"> </w:t>
+      </w:r>
+      <w:r>
+        <w:rPr>
+          <w:lang w:eastAsia="uk-UA"/>
+        </w:rPr>
+        <w:t>Для цього використовуються спеціальні сховища артефактів (</w:t>
+      </w:r>
+      <w:r>
+        <w:rPr>
+          <w:i/>
+          <w:iCs/>
+          <w:lang w:val="en-US" w:eastAsia="uk-UA"/>
+        </w:rPr>
+        <w:t>artifact repositories</w:t>
+      </w:r>
+      <w:r>
+        <w:rPr>
+          <w:lang w:eastAsia="uk-UA"/>
+        </w:rPr>
+        <w:t>) або тимчасові сховища, інтегровані в CI/CD систему.</w:t>
+      </w:r>
+    </w:p>
+    <w:p>
+      <w:pPr>
+        <w:pStyle w:val="Default"/>
+      </w:pPr>
+      <w:r>
+        <w:rPr>
+          <w:lang w:eastAsia="uk-UA"/>
+        </w:rPr>
+        <w:t xml:space="preserve">Наприклад, в </w:t>
+      </w:r>
+      <w:r>
+        <w:rPr>
+          <w:i/>
+          <w:iCs/>
+          <w:lang w:val="en-US" w:eastAsia="uk-UA"/>
+        </w:rPr>
+        <w:t>GitLab</w:t>
+      </w:r>
+      <w:r>
+        <w:rPr>
+          <w:lang w:eastAsia="uk-UA"/>
+        </w:rPr>
+        <w:t xml:space="preserve"> CI/CD можна використовувати вбудовані сховища артефактів. Після створення збірки конфігурацій їх можна зберегти як артефакт:</w:t>
+      </w:r>
+    </w:p>
+    <w:p>
+      <w:pPr>
+        <w:pStyle w:val="Default"/>
+        <w:jc w:val="center"/>
+      </w:pPr>
+      <w:r>
+        <w:rPr>
+          <w:noProof/>
+        </w:rPr>
+        <w:drawing>
+          <wp:anchor distT="0" distB="0" distL="114300" distR="114300" simplePos="0" relativeHeight="251675136" behindDoc="0" locked="0" layoutInCell="1" allowOverlap="1" wp14:anchorId="24DFC9AB" wp14:editId="2D3D2925">
+            <wp:simplePos x="0" y="0"/>
+            <wp:positionH relativeFrom="margin">
+              <wp:align>center</wp:align>
+            </wp:positionH>
+            <wp:positionV relativeFrom="paragraph">
+              <wp:posOffset>121</wp:posOffset>
+            </wp:positionV>
+            <wp:extent cx="1846782" cy="1441621"/>
+            <wp:effectExtent l="0" t="0" r="1270" b="6350"/>
+            <wp:wrapTopAndBottom/>
+            <wp:docPr id="20" name="Рисунок 20"/>
             <wp:cNvGraphicFramePr>
               <a:graphicFrameLocks xmlns:a="http://schemas.openxmlformats.org/drawingml/2006/main" noChangeAspect="1"/>
             </wp:cNvGraphicFramePr>
@@ -17316,301 +17711,6 @@
                   <pic:spPr>
                     <a:xfrm>
                       <a:off x="0" y="0"/>
-                      <a:ext cx="4184822" cy="856735"/>
-                    </a:xfrm>
-                    <a:prstGeom prst="rect">
-                      <a:avLst/>
-                    </a:prstGeom>
-                  </pic:spPr>
-                </pic:pic>
-              </a:graphicData>
-            </a:graphic>
-          </wp:anchor>
-        </w:drawing>
-      </w:r>
-      <w:r>
-        <w:t>Інтегруйте виконання </w:t>
-      </w:r>
-      <w:r>
-        <w:rPr>
-          <w:i/>
-          <w:iCs/>
-          <w:lang w:val="en-US"/>
-        </w:rPr>
-        <w:t>Terraform</w:t>
-      </w:r>
-      <w:r>
-        <w:t>-</w:t>
-      </w:r>
-      <w:r>
-        <w:rPr>
-          <w:i/>
-          <w:iCs/>
-          <w:lang w:val="en-US"/>
-        </w:rPr>
-        <w:t>compliance</w:t>
-      </w:r>
-      <w:r>
-        <w:t> в CI/CD конвеєрі:</w:t>
-      </w:r>
-    </w:p>
-    <w:p>
-      <w:pPr>
-        <w:pStyle w:val="Default"/>
-        <w:jc w:val="center"/>
-      </w:pPr>
-      <w:r>
-        <w:t xml:space="preserve">Рис.3.2.5.6 </w:t>
-      </w:r>
-      <w:r>
-        <w:t>і</w:t>
-      </w:r>
-      <w:r>
-        <w:t>нтегру</w:t>
-      </w:r>
-      <w:r>
-        <w:t>вання</w:t>
-      </w:r>
-      <w:r>
-        <w:t xml:space="preserve"> виконання </w:t>
-      </w:r>
-      <w:r>
-        <w:rPr>
-          <w:i/>
-          <w:iCs/>
-          <w:lang w:val="en-US"/>
-        </w:rPr>
-        <w:t>Terraform</w:t>
-      </w:r>
-      <w:r>
-        <w:t>-</w:t>
-      </w:r>
-      <w:r>
-        <w:rPr>
-          <w:i/>
-          <w:iCs/>
-          <w:lang w:val="en-US"/>
-        </w:rPr>
-        <w:t>compliance</w:t>
-      </w:r>
-      <w:r>
-        <w:t> в CI/CD конвеєрі</w:t>
-      </w:r>
-    </w:p>
-    <w:p>
-      <w:pPr>
-        <w:pStyle w:val="Default"/>
-      </w:pPr>
-      <w:r>
-        <w:t xml:space="preserve">Ці приклади демонструють, як інтегрувати різні види тестування IaC коду в CI/CD процеси. Послідовність дій може включати: статичний аналіз → юніт-тести → застосування </w:t>
-      </w:r>
-      <w:r>
-        <w:rPr>
-          <w:i/>
-          <w:iCs/>
-          <w:lang w:val="en-US"/>
-        </w:rPr>
-        <w:t>Terraform</w:t>
-      </w:r>
-      <w:r>
-        <w:t xml:space="preserve"> змін → інтеграційні тести → тести відповідності політикам. Така практика забезпечує якість, надійність та безпеку IaC коду перед розгортанням у продуктивне середовище.</w:t>
-      </w:r>
-    </w:p>
-    <w:p>
-      <w:pPr>
-        <w:pStyle w:val="Default"/>
-      </w:pPr>
-    </w:p>
-    <w:p>
-      <w:pPr>
-        <w:pStyle w:val="2"/>
-      </w:pPr>
-      <w:bookmarkStart w:id="26" w:name="_Toc164698722"/>
-      <w:r>
-        <w:t xml:space="preserve">3.2.6 </w:t>
-      </w:r>
-      <w:r>
-        <w:t>Артефакти конфігурацій</w:t>
-      </w:r>
-      <w:bookmarkEnd w:id="26"/>
-    </w:p>
-    <w:p>
-      <w:pPr>
-        <w:pStyle w:val="Default"/>
-      </w:pPr>
-      <w:r>
-        <w:t xml:space="preserve">   </w:t>
-      </w:r>
-    </w:p>
-    <w:p>
-      <w:pPr>
-        <w:pStyle w:val="Default"/>
-        <w:rPr>
-          <w:lang w:eastAsia="uk-UA"/>
-        </w:rPr>
-      </w:pPr>
-      <w:r>
-        <w:rPr>
-          <w:lang w:eastAsia="uk-UA"/>
-        </w:rPr>
-        <w:t>Р</w:t>
-      </w:r>
-      <w:r>
-        <w:rPr>
-          <w:lang w:eastAsia="uk-UA"/>
-        </w:rPr>
-        <w:t xml:space="preserve">озглянемо питання артефактів конфігурацій в CI/CD процесах з IaC інструментами, такими як </w:t>
-      </w:r>
-      <w:r>
-        <w:rPr>
-          <w:i/>
-          <w:iCs/>
-          <w:lang w:val="en-US" w:eastAsia="uk-UA"/>
-        </w:rPr>
-        <w:t>Terraform</w:t>
-      </w:r>
-      <w:r>
-        <w:rPr>
-          <w:lang w:eastAsia="uk-UA"/>
-        </w:rPr>
-        <w:t>.</w:t>
-      </w:r>
-    </w:p>
-    <w:p>
-      <w:pPr>
-        <w:pStyle w:val="Default"/>
-      </w:pPr>
-      <w:r>
-        <w:t xml:space="preserve">1) </w:t>
-      </w:r>
-      <w:r>
-        <w:t>Збереження та передача збірок конфігурацій між етапами конвеєра:</w:t>
-      </w:r>
-      <w:r>
-        <w:t xml:space="preserve"> </w:t>
-      </w:r>
-      <w:r>
-        <w:rPr>
-          <w:lang w:eastAsia="uk-UA"/>
-        </w:rPr>
-        <w:t>в</w:t>
-      </w:r>
-      <w:r>
-        <w:rPr>
-          <w:lang w:eastAsia="uk-UA"/>
-        </w:rPr>
-        <w:t xml:space="preserve"> CI/CD процесах часто потрібно передавати артефакти (наприклад, конфігураційні файли, стан </w:t>
-      </w:r>
-      <w:r>
-        <w:rPr>
-          <w:i/>
-          <w:iCs/>
-          <w:lang w:val="en-US" w:eastAsia="uk-UA"/>
-        </w:rPr>
-        <w:t>Terraform</w:t>
-      </w:r>
-      <w:r>
-        <w:rPr>
-          <w:lang w:eastAsia="uk-UA"/>
-        </w:rPr>
-        <w:t>) між різними етапами конвеєра.</w:t>
-      </w:r>
-      <w:r>
-        <w:t xml:space="preserve"> </w:t>
-      </w:r>
-      <w:r>
-        <w:rPr>
-          <w:lang w:eastAsia="uk-UA"/>
-        </w:rPr>
-        <w:t>Для цього використовуються спеціальні сховища артефактів (</w:t>
-      </w:r>
-      <w:r>
-        <w:rPr>
-          <w:i/>
-          <w:iCs/>
-          <w:lang w:val="en-US" w:eastAsia="uk-UA"/>
-        </w:rPr>
-        <w:t>artifact repositories</w:t>
-      </w:r>
-      <w:r>
-        <w:rPr>
-          <w:lang w:eastAsia="uk-UA"/>
-        </w:rPr>
-        <w:t>) або тимчасові сховища, інтегровані в CI/CD систему.</w:t>
-      </w:r>
-    </w:p>
-    <w:p>
-      <w:pPr>
-        <w:pStyle w:val="Default"/>
-      </w:pPr>
-      <w:r>
-        <w:rPr>
-          <w:lang w:eastAsia="uk-UA"/>
-        </w:rPr>
-        <w:t xml:space="preserve">Наприклад, в </w:t>
-      </w:r>
-      <w:r>
-        <w:rPr>
-          <w:i/>
-          <w:iCs/>
-          <w:lang w:val="en-US" w:eastAsia="uk-UA"/>
-        </w:rPr>
-        <w:t>GitLab</w:t>
-      </w:r>
-      <w:r>
-        <w:rPr>
-          <w:lang w:eastAsia="uk-UA"/>
-        </w:rPr>
-        <w:t xml:space="preserve"> CI/CD можна використовувати вбудовані сховища артефактів. Після створення збірки конфігурацій їх можна зберегти як артефакт:</w:t>
-      </w:r>
-    </w:p>
-    <w:p>
-      <w:pPr>
-        <w:pStyle w:val="Default"/>
-        <w:jc w:val="center"/>
-      </w:pPr>
-      <w:r>
-        <w:rPr>
-          <w:noProof/>
-        </w:rPr>
-        <w:drawing>
-          <wp:anchor distT="0" distB="0" distL="114300" distR="114300" simplePos="0" relativeHeight="251675136" behindDoc="0" locked="0" layoutInCell="1" allowOverlap="1" wp14:anchorId="24DFC9AB" wp14:editId="2D3D2925">
-            <wp:simplePos x="0" y="0"/>
-            <wp:positionH relativeFrom="margin">
-              <wp:align>center</wp:align>
-            </wp:positionH>
-            <wp:positionV relativeFrom="paragraph">
-              <wp:posOffset>121</wp:posOffset>
-            </wp:positionV>
-            <wp:extent cx="1846782" cy="1441621"/>
-            <wp:effectExtent l="0" t="0" r="1270" b="6350"/>
-            <wp:wrapTopAndBottom/>
-            <wp:docPr id="20" name="Рисунок 20"/>
-            <wp:cNvGraphicFramePr>
-              <a:graphicFrameLocks xmlns:a="http://schemas.openxmlformats.org/drawingml/2006/main" noChangeAspect="1"/>
-            </wp:cNvGraphicFramePr>
-            <a:graphic xmlns:a="http://schemas.openxmlformats.org/drawingml/2006/main">
-              <a:graphicData uri="http://schemas.openxmlformats.org/drawingml/2006/picture">
-                <pic:pic xmlns:pic="http://schemas.openxmlformats.org/drawingml/2006/picture">
-                  <pic:nvPicPr>
-                    <pic:cNvPr id="1" name=""/>
-                    <pic:cNvPicPr/>
-                  </pic:nvPicPr>
-                  <pic:blipFill>
-                    <a:blip r:embed="rId33">
-                      <a:extLst>
-                        <a:ext uri="{28A0092B-C50C-407E-A947-70E740481C1C}">
-                          <a14:useLocalDpi xmlns:a14="http://schemas.microsoft.com/office/drawing/2010/main" val="0"/>
-                        </a:ext>
-                      </a:extLst>
-                    </a:blip>
-                    <a:stretch>
-                      <a:fillRect/>
-                    </a:stretch>
-                  </pic:blipFill>
-                  <pic:spPr>
-                    <a:xfrm>
-                      <a:off x="0" y="0"/>
                       <a:ext cx="1846782" cy="1441621"/>
                     </a:xfrm>
                     <a:prstGeom prst="rect">
@@ -17680,7 +17780,7 @@
                     <pic:cNvPicPr/>
                   </pic:nvPicPr>
                   <pic:blipFill>
-                    <a:blip r:embed="rId34">
+                    <a:blip r:embed="rId33">
                       <a:extLst>
                         <a:ext uri="{28A0092B-C50C-407E-A947-70E740481C1C}">
                           <a14:useLocalDpi xmlns:a14="http://schemas.microsoft.com/office/drawing/2010/main" val="0"/>
@@ -17875,7 +17975,7 @@
                     <pic:cNvPicPr/>
                   </pic:nvPicPr>
                   <pic:blipFill rotWithShape="1">
-                    <a:blip r:embed="rId35">
+                    <a:blip r:embed="rId34">
                       <a:extLst>
                         <a:ext uri="{28A0092B-C50C-407E-A947-70E740481C1C}">
                           <a14:useLocalDpi xmlns:a14="http://schemas.microsoft.com/office/drawing/2010/main" val="0"/>
@@ -17942,7 +18042,7 @@
                     <pic:cNvPicPr/>
                   </pic:nvPicPr>
                   <pic:blipFill rotWithShape="1">
-                    <a:blip r:embed="rId35">
+                    <a:blip r:embed="rId34">
                       <a:extLst>
                         <a:ext uri="{28A0092B-C50C-407E-A947-70E740481C1C}">
                           <a14:useLocalDpi xmlns:a14="http://schemas.microsoft.com/office/drawing/2010/main" val="0"/>
@@ -18009,7 +18109,7 @@
                     <pic:cNvPicPr/>
                   </pic:nvPicPr>
                   <pic:blipFill rotWithShape="1">
-                    <a:blip r:embed="rId35">
+                    <a:blip r:embed="rId34">
                       <a:extLst>
                         <a:ext uri="{28A0092B-C50C-407E-A947-70E740481C1C}">
                           <a14:useLocalDpi xmlns:a14="http://schemas.microsoft.com/office/drawing/2010/main" val="0"/>
@@ -18324,7 +18424,7 @@
                     <pic:cNvPicPr/>
                   </pic:nvPicPr>
                   <pic:blipFill>
-                    <a:blip r:embed="rId36">
+                    <a:blip r:embed="rId35">
                       <a:extLst>
                         <a:ext uri="{28A0092B-C50C-407E-A947-70E740481C1C}">
                           <a14:useLocalDpi xmlns:a14="http://schemas.microsoft.com/office/drawing/2010/main" val="0"/>
@@ -19041,7 +19141,7 @@
                     <pic:cNvPicPr/>
                   </pic:nvPicPr>
                   <pic:blipFill>
-                    <a:blip r:embed="rId37">
+                    <a:blip r:embed="rId36">
                       <a:extLst>
                         <a:ext uri="{28A0092B-C50C-407E-A947-70E740481C1C}">
                           <a14:useLocalDpi xmlns:a14="http://schemas.microsoft.com/office/drawing/2010/main" val="0"/>
@@ -20609,7 +20709,7 @@
         </w:rPr>
         <w:t>. </w:t>
       </w:r>
-      <w:hyperlink r:id="rId38" w:history="1">
+      <w:hyperlink r:id="rId37" w:history="1">
         <w:r>
           <w:rPr>
             <w:rStyle w:val="aa"/>

</xml_diff>